<commit_message>
organization navbar modified and view test case files-login,signup added
</commit_message>
<xml_diff>
--- a/tests/TestCase/Selenium View Testing/Read Me.docx
+++ b/tests/TestCase/Selenium View Testing/Read Me.docx
@@ -59,7 +59,10 @@
         <w:t>Browser Requirements</w:t>
       </w:r>
       <w:r>
-        <w:t>: Mozilla Firefox V 52</w:t>
+        <w:t xml:space="preserve">: Mozilla Firefox V </w:t>
+      </w:r>
+      <w:r>
+        <w:t>34</w:t>
       </w:r>
     </w:p>
     <w:p>
@@ -104,8 +107,8 @@
       <w:tblGrid>
         <w:gridCol w:w="1627"/>
         <w:gridCol w:w="1864"/>
-        <w:gridCol w:w="4258"/>
-        <w:gridCol w:w="1601"/>
+        <w:gridCol w:w="4259"/>
+        <w:gridCol w:w="1600"/>
       </w:tblGrid>
       <w:tr>
         <w:tc>
@@ -276,7 +279,13 @@
               <w:rPr>
                 <w:b/>
               </w:rPr>
-              <w:t>Test case 2 – Login with correct details</w:t>
+              <w:t xml:space="preserve">Test case 2 – </w:t>
+            </w:r>
+            <w:r>
+              <w:rPr>
+                <w:b/>
+              </w:rPr>
+              <w:t>valid login</w:t>
             </w:r>
           </w:p>
         </w:tc>
@@ -380,19 +389,96 @@
               <w:rPr>
                 <w:b/>
               </w:rPr>
-              <w:t xml:space="preserve"> – Login with </w:t>
-            </w:r>
-            <w:r>
-              <w:rPr>
-                <w:b/>
-              </w:rPr>
+              <w:t xml:space="preserve"> – </w:t>
+            </w:r>
+            <w:r>
+              <w:rPr>
+                <w:b/>
+              </w:rPr>
+              <w:t>invalid login</w:t>
+            </w:r>
+          </w:p>
+        </w:tc>
+        <w:tc>
+          <w:tcPr>
+            <w:tcW w:w="4455" w:type="dxa"/>
+          </w:tcPr>
+          <w:p>
+            <w:pPr>
+              <w:jc w:val="both"/>
+            </w:pPr>
+            <w:r>
+              <w:t xml:space="preserve">This test case checks the login functionality. Here, it checks if the application logs into the user dashboard for the following </w:t>
+            </w:r>
+            <w:r>
               <w:t>in</w:t>
             </w:r>
             <w:r>
-              <w:rPr>
-                <w:b/>
-              </w:rPr>
-              <w:t>correct details</w:t>
+              <w:t xml:space="preserve">valid details: username: </w:t>
+            </w:r>
+            <w:proofErr w:type="gramStart"/>
+            <w:r>
+              <w:t>pxk0939@louisiana.edu</w:t>
+            </w:r>
+            <w:r>
+              <w:t xml:space="preserve">  password</w:t>
+            </w:r>
+            <w:proofErr w:type="gramEnd"/>
+            <w:r>
+              <w:t xml:space="preserve">: </w:t>
+            </w:r>
+            <w:r>
+              <w:t>pxk0939</w:t>
+            </w:r>
+          </w:p>
+        </w:tc>
+        <w:tc>
+          <w:tcPr>
+            <w:tcW w:w="1750" w:type="dxa"/>
+          </w:tcPr>
+          <w:p>
+            <w:pPr>
+              <w:jc w:val="center"/>
+            </w:pPr>
+            <w:r>
+              <w:rPr>
+                <w:b/>
+              </w:rPr>
+              <w:t>PASS</w:t>
+            </w:r>
+          </w:p>
+        </w:tc>
+      </w:tr>
+      <w:tr>
+        <w:tc>
+          <w:tcPr>
+            <w:tcW w:w="1829" w:type="dxa"/>
+          </w:tcPr>
+          <w:p>
+            <w:pPr>
+              <w:jc w:val="center"/>
+            </w:pPr>
+            <w:r>
+              <w:t>4</w:t>
+            </w:r>
+          </w:p>
+        </w:tc>
+        <w:tc>
+          <w:tcPr>
+            <w:tcW w:w="1316" w:type="dxa"/>
+          </w:tcPr>
+          <w:p>
+            <w:pPr>
+              <w:jc w:val="center"/>
+              <w:rPr>
+                <w:b/>
+              </w:rPr>
+            </w:pPr>
+            <w:r>
+              <w:rPr>
+                <w:b/>
+              </w:rPr>
+              <w:t>Test case 4 - Signup functionality</w:t>
             </w:r>
           </w:p>
         </w:tc>
@@ -405,27 +491,35 @@
               <w:jc w:val="both"/>
             </w:pPr>
             <w:r>
-              <w:t xml:space="preserve">This test case checks the login functionality. Here, it checks if the application logs into the user dashboard for the following </w:t>
-            </w:r>
-            <w:r>
-              <w:t>in</w:t>
-            </w:r>
-            <w:bookmarkStart w:id="0" w:name="_GoBack"/>
-            <w:bookmarkEnd w:id="0"/>
-            <w:r>
-              <w:t xml:space="preserve">valid details: username: </w:t>
+              <w:t xml:space="preserve">This test case checks the functionality of the </w:t>
+            </w:r>
+            <w:proofErr w:type="gramStart"/>
+            <w:r>
+              <w:t>sign up</w:t>
+            </w:r>
+            <w:proofErr w:type="gramEnd"/>
+            <w:r>
+              <w:t xml:space="preserve"> form by </w:t>
+            </w:r>
+            <w:r>
+              <w:t>signing up a new user to system. Here the credentials signed up are EmailID:</w:t>
             </w:r>
             <w:hyperlink r:id="rId5" w:history="1">
               <w:r>
                 <w:rPr>
                   <w:rStyle w:val="Hyperlink"/>
                 </w:rPr>
-                <w:t>padmajapriyanka2012@gmail.com</w:t>
+                <w:t>priyanka94@louisiana.edu</w:t>
               </w:r>
             </w:hyperlink>
             <w:r>
-              <w:t xml:space="preserve">  password: Padmaja.</w:t>
-            </w:r>
+              <w:t xml:space="preserve"> password: </w:t>
+            </w:r>
+            <w:proofErr w:type="spellStart"/>
+            <w:r>
+              <w:t>priyanka</w:t>
+            </w:r>
+            <w:proofErr w:type="spellEnd"/>
           </w:p>
         </w:tc>
         <w:tc>
@@ -436,6 +530,12 @@
             <w:pPr>
               <w:jc w:val="center"/>
             </w:pPr>
+            <w:r>
+              <w:rPr>
+                <w:b/>
+              </w:rPr>
+              <w:t>PASS</w:t>
+            </w:r>
           </w:p>
         </w:tc>
       </w:tr>
@@ -448,6 +548,9 @@
             <w:pPr>
               <w:jc w:val="center"/>
             </w:pPr>
+            <w:r>
+              <w:t>5</w:t>
+            </w:r>
           </w:p>
         </w:tc>
         <w:tc>
@@ -457,7 +560,16 @@
           <w:p>
             <w:pPr>
               <w:jc w:val="center"/>
-            </w:pPr>
+              <w:rPr>
+                <w:b/>
+              </w:rPr>
+            </w:pPr>
+            <w:r>
+              <w:rPr>
+                <w:b/>
+              </w:rPr>
+              <w:t>Test case 5 - Signup form elements testing</w:t>
+            </w:r>
           </w:p>
         </w:tc>
         <w:tc>
@@ -466,8 +578,13 @@
           </w:tcPr>
           <w:p>
             <w:pPr>
-              <w:jc w:val="center"/>
-            </w:pPr>
+              <w:jc w:val="both"/>
+            </w:pPr>
+            <w:r>
+              <w:t>This test case checks the HTML form elements in sign up form.</w:t>
+            </w:r>
+            <w:bookmarkStart w:id="0" w:name="_GoBack"/>
+            <w:bookmarkEnd w:id="0"/>
           </w:p>
         </w:tc>
         <w:tc>
@@ -478,48 +595,12 @@
             <w:pPr>
               <w:jc w:val="center"/>
             </w:pPr>
-          </w:p>
-        </w:tc>
-      </w:tr>
-      <w:tr>
-        <w:tc>
-          <w:tcPr>
-            <w:tcW w:w="1829" w:type="dxa"/>
-          </w:tcPr>
-          <w:p>
-            <w:pPr>
-              <w:jc w:val="center"/>
-            </w:pPr>
-          </w:p>
-        </w:tc>
-        <w:tc>
-          <w:tcPr>
-            <w:tcW w:w="1316" w:type="dxa"/>
-          </w:tcPr>
-          <w:p>
-            <w:pPr>
-              <w:jc w:val="center"/>
-            </w:pPr>
-          </w:p>
-        </w:tc>
-        <w:tc>
-          <w:tcPr>
-            <w:tcW w:w="4455" w:type="dxa"/>
-          </w:tcPr>
-          <w:p>
-            <w:pPr>
-              <w:jc w:val="center"/>
-            </w:pPr>
-          </w:p>
-        </w:tc>
-        <w:tc>
-          <w:tcPr>
-            <w:tcW w:w="1750" w:type="dxa"/>
-          </w:tcPr>
-          <w:p>
-            <w:pPr>
-              <w:jc w:val="center"/>
-            </w:pPr>
+            <w:r>
+              <w:rPr>
+                <w:b/>
+              </w:rPr>
+              <w:t>PASS</w:t>
+            </w:r>
           </w:p>
         </w:tc>
       </w:tr>

</xml_diff>

<commit_message>
View testing Read me file updated
</commit_message>
<xml_diff>
--- a/tests/TestCase/Selenium View Testing/Read Me.docx
+++ b/tests/TestCase/Selenium View Testing/Read Me.docx
@@ -1,3 +1,1236 @@
+
+<file path=word/document.xml><?xml version="1.0" encoding="utf-8"?>
+<w:document xmlns:wpc="http://schemas.microsoft.com/office/word/2010/wordprocessingCanvas" xmlns:cx="http://schemas.microsoft.com/office/drawing/2014/chartex" xmlns:cx1="http://schemas.microsoft.com/office/drawing/2015/9/8/chartex" xmlns:cx2="http://schemas.microsoft.com/office/drawing/2015/10/21/chartex" xmlns:cx3="http://schemas.microsoft.com/office/drawing/2016/5/9/chartex" xmlns:cx4="http://schemas.microsoft.com/office/drawing/2016/5/10/chartex" xmlns:cx5="http://schemas.microsoft.com/office/drawing/2016/5/11/chartex" xmlns:cx6="http://schemas.microsoft.com/office/drawing/2016/5/12/chartex" xmlns:cx7="http://schemas.microsoft.com/office/drawing/2016/5/13/chartex" xmlns:cx8="http://schemas.microsoft.com/office/drawing/2016/5/14/chartex" xmlns:mc="http://schemas.openxmlformats.org/markup-compatibility/2006" xmlns:aink="http://schemas.microsoft.com/office/drawing/2016/ink" xmlns:am3d="http://schemas.microsoft.com/office/drawing/2017/model3d" xmlns:o="urn:schemas-microsoft-com:office:office" xmlns:r="http://schemas.openxmlformats.org/officeDocument/2006/relationships" xmlns:m="http://schemas.openxmlformats.org/officeDocument/2006/math" xmlns:v="urn:schemas-microsoft-com:vml" xmlns:wp14="http://schemas.microsoft.com/office/word/2010/wordprocessingDrawing" xmlns:wp="http://schemas.openxmlformats.org/drawingml/2006/wordprocessingDrawing" xmlns:w10="urn:schemas-microsoft-com:office:word" xmlns:w="http://schemas.openxmlformats.org/wordprocessingml/2006/main" xmlns:w14="http://schemas.microsoft.com/office/word/2010/wordml" xmlns:w15="http://schemas.microsoft.com/office/word/2012/wordml" xmlns:w16cid="http://schemas.microsoft.com/office/word/2016/wordml/cid" xmlns:w16se="http://schemas.microsoft.com/office/word/2015/wordml/symex" xmlns:wpg="http://schemas.microsoft.com/office/word/2010/wordprocessingGroup" xmlns:wpi="http://schemas.microsoft.com/office/word/2010/wordprocessingInk" xmlns:wne="http://schemas.microsoft.com/office/word/2006/wordml" xmlns:wps="http://schemas.microsoft.com/office/word/2010/wordprocessingShape" mc:Ignorable="w14 w15 w16se w16cid wp14">
+  <w:body>
+    <w:p>
+      <w:r>
+        <w:t>**********************************</w:t>
+      </w:r>
+      <w:r>
+        <w:rPr>
+          <w:b/>
+        </w:rPr>
+        <w:t>READ ME</w:t>
+      </w:r>
+      <w:r>
+        <w:t>*******************************************</w:t>
+      </w:r>
+    </w:p>
+    <w:p>
+      <w:r>
+        <w:t>****</w:t>
+      </w:r>
+      <w:r>
+        <w:t>*************************</w:t>
+      </w:r>
+      <w:r>
+        <w:rPr>
+          <w:b/>
+        </w:rPr>
+        <w:t>SELENIUM VIEW TESTING</w:t>
+      </w:r>
+      <w:r>
+        <w:t>***********************************</w:t>
+      </w:r>
+    </w:p>
+    <w:p>
+      <w:pPr>
+        <w:rPr>
+          <w:b/>
+        </w:rPr>
+      </w:pPr>
+    </w:p>
+    <w:p>
+      <w:r>
+        <w:rPr>
+          <w:b/>
+        </w:rPr>
+        <w:t>Software Requirements</w:t>
+      </w:r>
+      <w:r>
+        <w:t>: Selenium IDE 2.9.1*</w:t>
+      </w:r>
+    </w:p>
+    <w:p>
+      <w:r>
+        <w:rPr>
+          <w:b/>
+        </w:rPr>
+        <w:t>Browser Requirements</w:t>
+      </w:r>
+      <w:r>
+        <w:t xml:space="preserve">: Mozilla Firefox V </w:t>
+      </w:r>
+      <w:r>
+        <w:t>34</w:t>
+      </w:r>
+    </w:p>
+    <w:p>
+      <w:r>
+        <w:rPr>
+          <w:b/>
+        </w:rPr>
+        <w:t>Procedure to view results</w:t>
+      </w:r>
+      <w:r>
+        <w:t xml:space="preserve">: </w:t>
+      </w:r>
+    </w:p>
+    <w:p>
+      <w:pPr>
+        <w:pStyle w:val="ListParagraph"/>
+        <w:numPr>
+          <w:ilvl w:val="0"/>
+          <w:numId w:val="1"/>
+        </w:numPr>
+        <w:rPr>
+          <w:b/>
+        </w:rPr>
+      </w:pPr>
+      <w:r>
+        <w:t xml:space="preserve">Run each of these test case files on the selenium IDE by choosing </w:t>
+      </w:r>
+      <w:r>
+        <w:rPr>
+          <w:b/>
+        </w:rPr>
+        <w:t>file</w:t>
+      </w:r>
+      <w:r>
+        <w:rPr>
+          <w:b/>
+        </w:rPr>
+        <w:sym w:font="Wingdings" w:char="F0E0"/>
+      </w:r>
+      <w:r>
+        <w:rPr>
+          <w:b/>
+        </w:rPr>
+        <w:t>open</w:t>
+      </w:r>
+      <w:r>
+        <w:rPr>
+          <w:b/>
+        </w:rPr>
+        <w:sym w:font="Wingdings" w:char="F0E0"/>
+      </w:r>
+      <w:r>
+        <w:rPr>
+          <w:b/>
+        </w:rPr>
+        <w:t>select test case file name</w:t>
+      </w:r>
+    </w:p>
+    <w:p>
+      <w:pPr>
+        <w:pStyle w:val="ListParagraph"/>
+        <w:numPr>
+          <w:ilvl w:val="0"/>
+          <w:numId w:val="1"/>
+        </w:numPr>
+        <w:rPr>
+          <w:b/>
+        </w:rPr>
+      </w:pPr>
+      <w:r>
+        <w:t xml:space="preserve">The test case </w:t>
+      </w:r>
+      <w:r>
+        <w:t>result” PASS</w:t>
+      </w:r>
+      <w:r>
+        <w:t>” or “FAIL” can be found in the log section of the selenium ide.</w:t>
+      </w:r>
+    </w:p>
+    <w:p>
+      <w:r>
+        <w:t>*************************TEST CASE FILE INFORMATION BELOW*****************************</w:t>
+      </w:r>
+    </w:p>
+    <w:tbl>
+      <w:tblPr>
+        <w:tblStyle w:val="TableGrid"/>
+        <w:tblW w:w="0" w:type="auto"/>
+        <w:tblLook w:val="04A0" w:firstRow="1" w:lastRow="0" w:firstColumn="1" w:lastColumn="0" w:noHBand="0" w:noVBand="1"/>
+      </w:tblPr>
+      <w:tblGrid>
+        <w:gridCol w:w="1627"/>
+        <w:gridCol w:w="1864"/>
+        <w:gridCol w:w="4259"/>
+        <w:gridCol w:w="1600"/>
+      </w:tblGrid>
+      <w:tr>
+        <w:tc>
+          <w:tcPr>
+            <w:tcW w:w="1627" w:type="dxa"/>
+          </w:tcPr>
+          <w:p>
+            <w:pPr>
+              <w:rPr>
+                <w:b/>
+              </w:rPr>
+            </w:pPr>
+            <w:r>
+              <w:rPr>
+                <w:b/>
+              </w:rPr>
+              <w:t>TEST CASE FILE NO.</w:t>
+            </w:r>
+          </w:p>
+        </w:tc>
+        <w:tc>
+          <w:tcPr>
+            <w:tcW w:w="1864" w:type="dxa"/>
+          </w:tcPr>
+          <w:p>
+            <w:pPr>
+              <w:rPr>
+                <w:b/>
+              </w:rPr>
+            </w:pPr>
+            <w:r>
+              <w:rPr>
+                <w:b/>
+              </w:rPr>
+              <w:t>FILE NAME</w:t>
+            </w:r>
+          </w:p>
+        </w:tc>
+        <w:tc>
+          <w:tcPr>
+            <w:tcW w:w="4259" w:type="dxa"/>
+          </w:tcPr>
+          <w:p>
+            <w:pPr>
+              <w:rPr>
+                <w:b/>
+              </w:rPr>
+            </w:pPr>
+            <w:r>
+              <w:rPr>
+                <w:b/>
+              </w:rPr>
+              <w:t>EXPLANATION</w:t>
+            </w:r>
+          </w:p>
+        </w:tc>
+        <w:tc>
+          <w:tcPr>
+            <w:tcW w:w="1600" w:type="dxa"/>
+          </w:tcPr>
+          <w:p>
+            <w:pPr>
+              <w:rPr>
+                <w:b/>
+              </w:rPr>
+            </w:pPr>
+            <w:r>
+              <w:rPr>
+                <w:b/>
+              </w:rPr>
+              <w:t>TEST CASE RESULT</w:t>
+            </w:r>
+          </w:p>
+        </w:tc>
+      </w:tr>
+      <w:tr>
+        <w:tc>
+          <w:tcPr>
+            <w:tcW w:w="1627" w:type="dxa"/>
+          </w:tcPr>
+          <w:p>
+            <w:pPr>
+              <w:jc w:val="center"/>
+            </w:pPr>
+            <w:r>
+              <w:t>1</w:t>
+            </w:r>
+          </w:p>
+        </w:tc>
+        <w:tc>
+          <w:tcPr>
+            <w:tcW w:w="1864" w:type="dxa"/>
+          </w:tcPr>
+          <w:p>
+            <w:pPr>
+              <w:jc w:val="center"/>
+              <w:rPr>
+                <w:b/>
+              </w:rPr>
+            </w:pPr>
+            <w:r>
+              <w:rPr>
+                <w:b/>
+              </w:rPr>
+              <w:t>Test case 1- home page navbar functionality.html</w:t>
+            </w:r>
+          </w:p>
+        </w:tc>
+        <w:tc>
+          <w:tcPr>
+            <w:tcW w:w="4259" w:type="dxa"/>
+          </w:tcPr>
+          <w:p>
+            <w:pPr>
+              <w:jc w:val="both"/>
+            </w:pPr>
+            <w:r>
+              <w:t>This test case checks all the HTML elements and their functionality present in the home page.</w:t>
+            </w:r>
+          </w:p>
+        </w:tc>
+        <w:tc>
+          <w:tcPr>
+            <w:tcW w:w="1600" w:type="dxa"/>
+          </w:tcPr>
+          <w:p>
+            <w:pPr>
+              <w:jc w:val="center"/>
+              <w:rPr>
+                <w:b/>
+              </w:rPr>
+            </w:pPr>
+            <w:r>
+              <w:rPr>
+                <w:b/>
+              </w:rPr>
+              <w:t>PASS</w:t>
+            </w:r>
+          </w:p>
+        </w:tc>
+      </w:tr>
+      <w:tr>
+        <w:tc>
+          <w:tcPr>
+            <w:tcW w:w="1627" w:type="dxa"/>
+          </w:tcPr>
+          <w:p>
+            <w:pPr>
+              <w:jc w:val="center"/>
+            </w:pPr>
+            <w:r>
+              <w:t>2</w:t>
+            </w:r>
+          </w:p>
+        </w:tc>
+        <w:tc>
+          <w:tcPr>
+            <w:tcW w:w="1864" w:type="dxa"/>
+          </w:tcPr>
+          <w:p>
+            <w:pPr>
+              <w:jc w:val="center"/>
+              <w:rPr>
+                <w:b/>
+              </w:rPr>
+            </w:pPr>
+            <w:r>
+              <w:rPr>
+                <w:b/>
+              </w:rPr>
+              <w:t xml:space="preserve">Test case 2 – </w:t>
+            </w:r>
+            <w:r>
+              <w:rPr>
+                <w:b/>
+              </w:rPr>
+              <w:t>valid login</w:t>
+            </w:r>
+          </w:p>
+        </w:tc>
+        <w:tc>
+          <w:tcPr>
+            <w:tcW w:w="4259" w:type="dxa"/>
+          </w:tcPr>
+          <w:p>
+            <w:pPr>
+              <w:jc w:val="both"/>
+            </w:pPr>
+            <w:r>
+              <w:t>This test case checks the login functionality. Here, it checks</w:t>
+            </w:r>
+            <w:r>
+              <w:t xml:space="preserve"> if the application logs into the user dashboard </w:t>
+            </w:r>
+            <w:r>
+              <w:t>for the</w:t>
+            </w:r>
+            <w:r>
+              <w:t xml:space="preserve"> following valid details:</w:t>
+            </w:r>
+            <w:r>
+              <w:t xml:space="preserve"> username: </w:t>
+            </w:r>
+            <w:hyperlink r:id="rId5" w:history="1">
+              <w:r>
+                <w:rPr>
+                  <w:rStyle w:val="Hyperlink"/>
+                </w:rPr>
+                <w:t>padmajapriyanka2012@gmail.com</w:t>
+              </w:r>
+            </w:hyperlink>
+            <w:r>
+              <w:t xml:space="preserve">  password: Padmaja.</w:t>
+            </w:r>
+            <w:r>
+              <w:t xml:space="preserve"> </w:t>
+            </w:r>
+          </w:p>
+        </w:tc>
+        <w:tc>
+          <w:tcPr>
+            <w:tcW w:w="1600" w:type="dxa"/>
+          </w:tcPr>
+          <w:p>
+            <w:pPr>
+              <w:jc w:val="center"/>
+              <w:rPr>
+                <w:b/>
+              </w:rPr>
+            </w:pPr>
+            <w:r>
+              <w:rPr>
+                <w:b/>
+              </w:rPr>
+              <w:t>PASS</w:t>
+            </w:r>
+          </w:p>
+        </w:tc>
+      </w:tr>
+      <w:tr>
+        <w:tc>
+          <w:tcPr>
+            <w:tcW w:w="1627" w:type="dxa"/>
+          </w:tcPr>
+          <w:p>
+            <w:pPr>
+              <w:jc w:val="center"/>
+            </w:pPr>
+            <w:r>
+              <w:t>3</w:t>
+            </w:r>
+          </w:p>
+        </w:tc>
+        <w:tc>
+          <w:tcPr>
+            <w:tcW w:w="1864" w:type="dxa"/>
+          </w:tcPr>
+          <w:p>
+            <w:pPr>
+              <w:jc w:val="center"/>
+              <w:rPr>
+                <w:b/>
+              </w:rPr>
+            </w:pPr>
+            <w:r>
+              <w:rPr>
+                <w:b/>
+              </w:rPr>
+              <w:t xml:space="preserve">Test case 3 – </w:t>
+            </w:r>
+            <w:r>
+              <w:rPr>
+                <w:b/>
+              </w:rPr>
+              <w:t>invalid login</w:t>
+            </w:r>
+          </w:p>
+        </w:tc>
+        <w:tc>
+          <w:tcPr>
+            <w:tcW w:w="4259" w:type="dxa"/>
+          </w:tcPr>
+          <w:p>
+            <w:pPr>
+              <w:jc w:val="both"/>
+            </w:pPr>
+            <w:r>
+              <w:t xml:space="preserve">This test case checks the login functionality. Here, it checks if the application logs into the user dashboard for the following invalid details: username: </w:t>
+            </w:r>
+            <w:proofErr w:type="gramStart"/>
+            <w:r>
+              <w:t>pxk0939@louisiana.edu</w:t>
+            </w:r>
+            <w:r>
+              <w:t xml:space="preserve">  password</w:t>
+            </w:r>
+            <w:proofErr w:type="gramEnd"/>
+            <w:r>
+              <w:t xml:space="preserve">: </w:t>
+            </w:r>
+            <w:r>
+              <w:t>pxk0939</w:t>
+            </w:r>
+          </w:p>
+        </w:tc>
+        <w:tc>
+          <w:tcPr>
+            <w:tcW w:w="1600" w:type="dxa"/>
+          </w:tcPr>
+          <w:p>
+            <w:pPr>
+              <w:jc w:val="center"/>
+            </w:pPr>
+            <w:r>
+              <w:rPr>
+                <w:b/>
+              </w:rPr>
+              <w:t>PASS</w:t>
+            </w:r>
+          </w:p>
+        </w:tc>
+      </w:tr>
+      <w:tr>
+        <w:tc>
+          <w:tcPr>
+            <w:tcW w:w="1627" w:type="dxa"/>
+          </w:tcPr>
+          <w:p>
+            <w:pPr>
+              <w:jc w:val="center"/>
+            </w:pPr>
+            <w:r>
+              <w:t>4</w:t>
+            </w:r>
+          </w:p>
+        </w:tc>
+        <w:tc>
+          <w:tcPr>
+            <w:tcW w:w="1864" w:type="dxa"/>
+          </w:tcPr>
+          <w:p>
+            <w:pPr>
+              <w:jc w:val="center"/>
+              <w:rPr>
+                <w:b/>
+              </w:rPr>
+            </w:pPr>
+            <w:r>
+              <w:rPr>
+                <w:b/>
+              </w:rPr>
+              <w:t>Test case 4 - Signup functionality</w:t>
+            </w:r>
+          </w:p>
+        </w:tc>
+        <w:tc>
+          <w:tcPr>
+            <w:tcW w:w="4259" w:type="dxa"/>
+          </w:tcPr>
+          <w:p>
+            <w:pPr>
+              <w:jc w:val="both"/>
+            </w:pPr>
+            <w:r>
+              <w:t xml:space="preserve">This test case checks the functionality of the </w:t>
+            </w:r>
+            <w:proofErr w:type="gramStart"/>
+            <w:r>
+              <w:t>sign up</w:t>
+            </w:r>
+            <w:proofErr w:type="gramEnd"/>
+            <w:r>
+              <w:t xml:space="preserve"> form by </w:t>
+            </w:r>
+            <w:r>
+              <w:t>signing up a new user to system. Here the credentials signed up are EmailID:</w:t>
+            </w:r>
+            <w:hyperlink r:id="rId6" w:history="1">
+              <w:r>
+                <w:rPr>
+                  <w:rStyle w:val="Hyperlink"/>
+                </w:rPr>
+                <w:t>priyanka94@louisiana.edu</w:t>
+              </w:r>
+            </w:hyperlink>
+            <w:r>
+              <w:t xml:space="preserve"> password: </w:t>
+            </w:r>
+            <w:proofErr w:type="spellStart"/>
+            <w:r>
+              <w:t>priyanka</w:t>
+            </w:r>
+            <w:proofErr w:type="spellEnd"/>
+          </w:p>
+        </w:tc>
+        <w:tc>
+          <w:tcPr>
+            <w:tcW w:w="1600" w:type="dxa"/>
+          </w:tcPr>
+          <w:p>
+            <w:pPr>
+              <w:jc w:val="center"/>
+            </w:pPr>
+            <w:r>
+              <w:rPr>
+                <w:b/>
+              </w:rPr>
+              <w:t>PASS</w:t>
+            </w:r>
+          </w:p>
+        </w:tc>
+      </w:tr>
+      <w:tr>
+        <w:tc>
+          <w:tcPr>
+            <w:tcW w:w="1627" w:type="dxa"/>
+          </w:tcPr>
+          <w:p>
+            <w:pPr>
+              <w:jc w:val="center"/>
+            </w:pPr>
+            <w:r>
+              <w:t>5</w:t>
+            </w:r>
+          </w:p>
+        </w:tc>
+        <w:tc>
+          <w:tcPr>
+            <w:tcW w:w="1864" w:type="dxa"/>
+          </w:tcPr>
+          <w:p>
+            <w:pPr>
+              <w:jc w:val="center"/>
+              <w:rPr>
+                <w:b/>
+              </w:rPr>
+            </w:pPr>
+            <w:r>
+              <w:rPr>
+                <w:b/>
+              </w:rPr>
+              <w:t>Test case 5 - Signup form elements testing</w:t>
+            </w:r>
+          </w:p>
+        </w:tc>
+        <w:tc>
+          <w:tcPr>
+            <w:tcW w:w="4259" w:type="dxa"/>
+          </w:tcPr>
+          <w:p>
+            <w:pPr>
+              <w:jc w:val="both"/>
+            </w:pPr>
+            <w:r>
+              <w:t>This test case checks the HTML form elements in sign up form.</w:t>
+            </w:r>
+          </w:p>
+        </w:tc>
+        <w:tc>
+          <w:tcPr>
+            <w:tcW w:w="1600" w:type="dxa"/>
+          </w:tcPr>
+          <w:p>
+            <w:pPr>
+              <w:jc w:val="center"/>
+            </w:pPr>
+            <w:r>
+              <w:rPr>
+                <w:b/>
+              </w:rPr>
+              <w:t>PASS</w:t>
+            </w:r>
+          </w:p>
+        </w:tc>
+      </w:tr>
+      <w:tr>
+        <w:tc>
+          <w:tcPr>
+            <w:tcW w:w="1627" w:type="dxa"/>
+          </w:tcPr>
+          <w:p>
+            <w:pPr>
+              <w:jc w:val="center"/>
+            </w:pPr>
+            <w:r>
+              <w:t>6</w:t>
+            </w:r>
+          </w:p>
+        </w:tc>
+        <w:tc>
+          <w:tcPr>
+            <w:tcW w:w="1864" w:type="dxa"/>
+          </w:tcPr>
+          <w:p>
+            <w:pPr>
+              <w:jc w:val="center"/>
+              <w:rPr>
+                <w:b/>
+              </w:rPr>
+            </w:pPr>
+            <w:r>
+              <w:rPr>
+                <w:b/>
+              </w:rPr>
+              <w:t xml:space="preserve">Test case 6 </w:t>
+            </w:r>
+            <w:r>
+              <w:rPr>
+                <w:b/>
+              </w:rPr>
+              <w:t>–</w:t>
+            </w:r>
+            <w:r>
+              <w:rPr>
+                <w:b/>
+              </w:rPr>
+              <w:t xml:space="preserve"> Resident User account navigation testing</w:t>
+            </w:r>
+          </w:p>
+        </w:tc>
+        <w:tc>
+          <w:tcPr>
+            <w:tcW w:w="4259" w:type="dxa"/>
+          </w:tcPr>
+          <w:p>
+            <w:pPr>
+              <w:jc w:val="both"/>
+            </w:pPr>
+            <w:r>
+              <w:t xml:space="preserve">This test case checks the HTML elements navigation functionality throughout the resident user account. </w:t>
+            </w:r>
+          </w:p>
+        </w:tc>
+        <w:tc>
+          <w:tcPr>
+            <w:tcW w:w="1600" w:type="dxa"/>
+          </w:tcPr>
+          <w:p>
+            <w:pPr>
+              <w:jc w:val="center"/>
+              <w:rPr>
+                <w:b/>
+              </w:rPr>
+            </w:pPr>
+            <w:r>
+              <w:rPr>
+                <w:b/>
+              </w:rPr>
+              <w:t>PASS</w:t>
+            </w:r>
+          </w:p>
+        </w:tc>
+      </w:tr>
+      <w:tr>
+        <w:tc>
+          <w:tcPr>
+            <w:tcW w:w="1627" w:type="dxa"/>
+          </w:tcPr>
+          <w:p>
+            <w:pPr>
+              <w:jc w:val="center"/>
+            </w:pPr>
+            <w:r>
+              <w:t>7</w:t>
+            </w:r>
+          </w:p>
+        </w:tc>
+        <w:tc>
+          <w:tcPr>
+            <w:tcW w:w="1864" w:type="dxa"/>
+          </w:tcPr>
+          <w:p>
+            <w:pPr>
+              <w:jc w:val="center"/>
+              <w:rPr>
+                <w:b/>
+              </w:rPr>
+            </w:pPr>
+            <w:r>
+              <w:rPr>
+                <w:b/>
+              </w:rPr>
+              <w:t>Test case 7 - Resident User Dashboard elements testing</w:t>
+            </w:r>
+          </w:p>
+        </w:tc>
+        <w:tc>
+          <w:tcPr>
+            <w:tcW w:w="4259" w:type="dxa"/>
+          </w:tcPr>
+          <w:p>
+            <w:pPr>
+              <w:jc w:val="both"/>
+            </w:pPr>
+            <w:r>
+              <w:t xml:space="preserve">This test case checks </w:t>
+            </w:r>
+            <w:proofErr w:type="gramStart"/>
+            <w:r>
+              <w:t>all of</w:t>
+            </w:r>
+            <w:proofErr w:type="gramEnd"/>
+            <w:r>
+              <w:t xml:space="preserve"> the HTML elements in the dashboard of Resident User</w:t>
+            </w:r>
+          </w:p>
+        </w:tc>
+        <w:tc>
+          <w:tcPr>
+            <w:tcW w:w="1600" w:type="dxa"/>
+          </w:tcPr>
+          <w:p>
+            <w:pPr>
+              <w:jc w:val="center"/>
+              <w:rPr>
+                <w:b/>
+              </w:rPr>
+            </w:pPr>
+            <w:r>
+              <w:rPr>
+                <w:b/>
+              </w:rPr>
+              <w:t>PASS</w:t>
+            </w:r>
+          </w:p>
+        </w:tc>
+      </w:tr>
+      <w:tr>
+        <w:tc>
+          <w:tcPr>
+            <w:tcW w:w="1627" w:type="dxa"/>
+          </w:tcPr>
+          <w:p>
+            <w:pPr>
+              <w:jc w:val="center"/>
+            </w:pPr>
+            <w:r>
+              <w:lastRenderedPageBreak/>
+              <w:t>8</w:t>
+            </w:r>
+          </w:p>
+        </w:tc>
+        <w:tc>
+          <w:tcPr>
+            <w:tcW w:w="1864" w:type="dxa"/>
+          </w:tcPr>
+          <w:p>
+            <w:pPr>
+              <w:jc w:val="center"/>
+              <w:rPr>
+                <w:b/>
+              </w:rPr>
+            </w:pPr>
+            <w:r>
+              <w:rPr>
+                <w:b/>
+              </w:rPr>
+              <w:t>Test case 8 - Resident User Emergency checklist testing</w:t>
+            </w:r>
+          </w:p>
+        </w:tc>
+        <w:tc>
+          <w:tcPr>
+            <w:tcW w:w="4259" w:type="dxa"/>
+          </w:tcPr>
+          <w:p>
+            <w:pPr>
+              <w:jc w:val="both"/>
+            </w:pPr>
+            <w:r>
+              <w:t>This test case checks the emergency checklist services in Resident User account</w:t>
+            </w:r>
+          </w:p>
+        </w:tc>
+        <w:tc>
+          <w:tcPr>
+            <w:tcW w:w="1600" w:type="dxa"/>
+          </w:tcPr>
+          <w:p>
+            <w:pPr>
+              <w:jc w:val="center"/>
+              <w:rPr>
+                <w:b/>
+              </w:rPr>
+            </w:pPr>
+            <w:r>
+              <w:rPr>
+                <w:b/>
+              </w:rPr>
+              <w:t>PASS</w:t>
+            </w:r>
+          </w:p>
+        </w:tc>
+      </w:tr>
+      <w:tr>
+        <w:tc>
+          <w:tcPr>
+            <w:tcW w:w="1627" w:type="dxa"/>
+          </w:tcPr>
+          <w:p>
+            <w:pPr>
+              <w:jc w:val="center"/>
+            </w:pPr>
+            <w:r>
+              <w:t>9</w:t>
+            </w:r>
+          </w:p>
+        </w:tc>
+        <w:tc>
+          <w:tcPr>
+            <w:tcW w:w="1864" w:type="dxa"/>
+          </w:tcPr>
+          <w:p>
+            <w:pPr>
+              <w:jc w:val="center"/>
+              <w:rPr>
+                <w:b/>
+              </w:rPr>
+            </w:pPr>
+            <w:r>
+              <w:rPr>
+                <w:b/>
+              </w:rPr>
+              <w:t>Test case 9 - Resident User Safe Shelter service testing</w:t>
+            </w:r>
+          </w:p>
+        </w:tc>
+        <w:tc>
+          <w:tcPr>
+            <w:tcW w:w="4259" w:type="dxa"/>
+          </w:tcPr>
+          <w:p>
+            <w:pPr>
+              <w:jc w:val="both"/>
+            </w:pPr>
+            <w:r>
+              <w:t>This test case checks the Safe Shelter service</w:t>
+            </w:r>
+            <w:r>
+              <w:t xml:space="preserve"> </w:t>
+            </w:r>
+            <w:r>
+              <w:t>in Resident User account</w:t>
+            </w:r>
+          </w:p>
+        </w:tc>
+        <w:tc>
+          <w:tcPr>
+            <w:tcW w:w="1600" w:type="dxa"/>
+          </w:tcPr>
+          <w:p>
+            <w:pPr>
+              <w:jc w:val="center"/>
+              <w:rPr>
+                <w:b/>
+              </w:rPr>
+            </w:pPr>
+            <w:r>
+              <w:rPr>
+                <w:b/>
+              </w:rPr>
+              <w:t>PASS</w:t>
+            </w:r>
+          </w:p>
+        </w:tc>
+      </w:tr>
+      <w:tr>
+        <w:tc>
+          <w:tcPr>
+            <w:tcW w:w="1627" w:type="dxa"/>
+          </w:tcPr>
+          <w:p>
+            <w:pPr>
+              <w:jc w:val="center"/>
+            </w:pPr>
+            <w:r>
+              <w:t>10</w:t>
+            </w:r>
+          </w:p>
+        </w:tc>
+        <w:tc>
+          <w:tcPr>
+            <w:tcW w:w="1864" w:type="dxa"/>
+          </w:tcPr>
+          <w:p>
+            <w:pPr>
+              <w:jc w:val="center"/>
+              <w:rPr>
+                <w:b/>
+              </w:rPr>
+            </w:pPr>
+            <w:r>
+              <w:rPr>
+                <w:b/>
+              </w:rPr>
+              <w:t xml:space="preserve">Test case </w:t>
+            </w:r>
+            <w:r>
+              <w:rPr>
+                <w:b/>
+              </w:rPr>
+              <w:t>10</w:t>
+            </w:r>
+            <w:r>
+              <w:rPr>
+                <w:b/>
+              </w:rPr>
+              <w:t xml:space="preserve"> - Resident User Safe </w:t>
+            </w:r>
+            <w:r>
+              <w:rPr>
+                <w:b/>
+              </w:rPr>
+              <w:t>Storage</w:t>
+            </w:r>
+            <w:r>
+              <w:rPr>
+                <w:b/>
+              </w:rPr>
+              <w:t xml:space="preserve"> service testing</w:t>
+            </w:r>
+          </w:p>
+        </w:tc>
+        <w:tc>
+          <w:tcPr>
+            <w:tcW w:w="4259" w:type="dxa"/>
+          </w:tcPr>
+          <w:p>
+            <w:pPr>
+              <w:jc w:val="both"/>
+            </w:pPr>
+            <w:r>
+              <w:t>This test case checks the Safe Storage service in Resident User account</w:t>
+            </w:r>
+          </w:p>
+        </w:tc>
+        <w:tc>
+          <w:tcPr>
+            <w:tcW w:w="1600" w:type="dxa"/>
+          </w:tcPr>
+          <w:p>
+            <w:pPr>
+              <w:jc w:val="center"/>
+              <w:rPr>
+                <w:b/>
+              </w:rPr>
+            </w:pPr>
+            <w:r>
+              <w:rPr>
+                <w:b/>
+              </w:rPr>
+              <w:t>PASS</w:t>
+            </w:r>
+          </w:p>
+        </w:tc>
+      </w:tr>
+      <w:tr>
+        <w:tc>
+          <w:tcPr>
+            <w:tcW w:w="1627" w:type="dxa"/>
+          </w:tcPr>
+          <w:p>
+            <w:pPr>
+              <w:jc w:val="center"/>
+            </w:pPr>
+            <w:r>
+              <w:t>11</w:t>
+            </w:r>
+          </w:p>
+        </w:tc>
+        <w:tc>
+          <w:tcPr>
+            <w:tcW w:w="1864" w:type="dxa"/>
+          </w:tcPr>
+          <w:p>
+            <w:pPr>
+              <w:jc w:val="center"/>
+              <w:rPr>
+                <w:b/>
+              </w:rPr>
+            </w:pPr>
+            <w:r>
+              <w:rPr>
+                <w:b/>
+              </w:rPr>
+              <w:t>Test case 11 - Resident User Safe route service testing</w:t>
+            </w:r>
+          </w:p>
+        </w:tc>
+        <w:tc>
+          <w:tcPr>
+            <w:tcW w:w="4259" w:type="dxa"/>
+          </w:tcPr>
+          <w:p>
+            <w:pPr>
+              <w:jc w:val="both"/>
+            </w:pPr>
+            <w:r>
+              <w:t xml:space="preserve">This test case checks the Safe </w:t>
+            </w:r>
+            <w:r>
+              <w:t>Route</w:t>
+            </w:r>
+            <w:r>
+              <w:t xml:space="preserve"> service in Resident User account</w:t>
+            </w:r>
+          </w:p>
+        </w:tc>
+        <w:tc>
+          <w:tcPr>
+            <w:tcW w:w="1600" w:type="dxa"/>
+          </w:tcPr>
+          <w:p>
+            <w:pPr>
+              <w:jc w:val="center"/>
+              <w:rPr>
+                <w:b/>
+              </w:rPr>
+            </w:pPr>
+            <w:r>
+              <w:rPr>
+                <w:b/>
+              </w:rPr>
+              <w:t>PASS</w:t>
+            </w:r>
+          </w:p>
+        </w:tc>
+      </w:tr>
+      <w:tr>
+        <w:tc>
+          <w:tcPr>
+            <w:tcW w:w="1627" w:type="dxa"/>
+          </w:tcPr>
+          <w:p>
+            <w:pPr>
+              <w:jc w:val="center"/>
+            </w:pPr>
+            <w:r>
+              <w:t>12</w:t>
+            </w:r>
+          </w:p>
+        </w:tc>
+        <w:tc>
+          <w:tcPr>
+            <w:tcW w:w="1864" w:type="dxa"/>
+          </w:tcPr>
+          <w:p>
+            <w:pPr>
+              <w:jc w:val="center"/>
+              <w:rPr>
+                <w:b/>
+              </w:rPr>
+            </w:pPr>
+            <w:r>
+              <w:rPr>
+                <w:b/>
+              </w:rPr>
+              <w:t xml:space="preserve">Test case 11 - Resident User </w:t>
+            </w:r>
+            <w:r>
+              <w:rPr>
+                <w:b/>
+              </w:rPr>
+              <w:t>Emergency Contacts</w:t>
+            </w:r>
+            <w:r>
+              <w:rPr>
+                <w:b/>
+              </w:rPr>
+              <w:t xml:space="preserve"> service testing</w:t>
+            </w:r>
+          </w:p>
+        </w:tc>
+        <w:tc>
+          <w:tcPr>
+            <w:tcW w:w="4259" w:type="dxa"/>
+          </w:tcPr>
+          <w:p>
+            <w:pPr>
+              <w:jc w:val="both"/>
+            </w:pPr>
+            <w:r>
+              <w:t xml:space="preserve">This test case checks the </w:t>
+            </w:r>
+            <w:r>
+              <w:t>Emergency Contacts</w:t>
+            </w:r>
+            <w:bookmarkStart w:id="0" w:name="_GoBack"/>
+            <w:bookmarkEnd w:id="0"/>
+            <w:r>
+              <w:t xml:space="preserve"> service in Resident User account</w:t>
+            </w:r>
+          </w:p>
+        </w:tc>
+        <w:tc>
+          <w:tcPr>
+            <w:tcW w:w="1600" w:type="dxa"/>
+          </w:tcPr>
+          <w:p>
+            <w:pPr>
+              <w:jc w:val="center"/>
+              <w:rPr>
+                <w:b/>
+              </w:rPr>
+            </w:pPr>
+            <w:r>
+              <w:rPr>
+                <w:b/>
+              </w:rPr>
+              <w:t>PASS</w:t>
+            </w:r>
+          </w:p>
+        </w:tc>
+      </w:tr>
+      <w:tr>
+        <w:tc>
+          <w:tcPr>
+            <w:tcW w:w="1627" w:type="dxa"/>
+          </w:tcPr>
+          <w:p>
+            <w:pPr>
+              <w:jc w:val="center"/>
+            </w:pPr>
+          </w:p>
+        </w:tc>
+        <w:tc>
+          <w:tcPr>
+            <w:tcW w:w="1864" w:type="dxa"/>
+          </w:tcPr>
+          <w:p>
+            <w:pPr>
+              <w:jc w:val="center"/>
+              <w:rPr>
+                <w:b/>
+              </w:rPr>
+            </w:pPr>
+          </w:p>
+        </w:tc>
+        <w:tc>
+          <w:tcPr>
+            <w:tcW w:w="4259" w:type="dxa"/>
+          </w:tcPr>
+          <w:p>
+            <w:pPr>
+              <w:jc w:val="both"/>
+            </w:pPr>
+          </w:p>
+        </w:tc>
+        <w:tc>
+          <w:tcPr>
+            <w:tcW w:w="1600" w:type="dxa"/>
+          </w:tcPr>
+          <w:p>
+            <w:pPr>
+              <w:jc w:val="center"/>
+              <w:rPr>
+                <w:b/>
+              </w:rPr>
+            </w:pPr>
+          </w:p>
+        </w:tc>
+      </w:tr>
+    </w:tbl>
+    <w:p/>
+    <w:sectPr>
+      <w:pgSz w:w="12240" w:h="15840"/>
+      <w:pgMar w:top="1440" w:right="1440" w:bottom="1440" w:left="1440" w:header="720" w:footer="720" w:gutter="0"/>
+      <w:cols w:space="720"/>
+      <w:docGrid w:linePitch="360"/>
+    </w:sectPr>
+  </w:body>
+</w:document>
+</file>
 
 <file path=word/numbering.xml><?xml version="1.0" encoding="utf-8"?>
 <w:numbering xmlns:wpc="http://schemas.microsoft.com/office/word/2010/wordprocessingCanvas" xmlns:cx="http://schemas.microsoft.com/office/drawing/2014/chartex" xmlns:cx1="http://schemas.microsoft.com/office/drawing/2015/9/8/chartex" xmlns:cx2="http://schemas.microsoft.com/office/drawing/2015/10/21/chartex" xmlns:cx3="http://schemas.microsoft.com/office/drawing/2016/5/9/chartex" xmlns:cx4="http://schemas.microsoft.com/office/drawing/2016/5/10/chartex" xmlns:cx5="http://schemas.microsoft.com/office/drawing/2016/5/11/chartex" xmlns:cx6="http://schemas.microsoft.com/office/drawing/2016/5/12/chartex" xmlns:cx7="http://schemas.microsoft.com/office/drawing/2016/5/13/chartex" xmlns:cx8="http://schemas.microsoft.com/office/drawing/2016/5/14/chartex" xmlns:mc="http://schemas.openxmlformats.org/markup-compatibility/2006" xmlns:aink="http://schemas.microsoft.com/office/drawing/2016/ink" xmlns:am3d="http://schemas.microsoft.com/office/drawing/2017/model3d" xmlns:o="urn:schemas-microsoft-com:office:office" xmlns:r="http://schemas.openxmlformats.org/officeDocument/2006/relationships" xmlns:m="http://schemas.openxmlformats.org/officeDocument/2006/math" xmlns:v="urn:schemas-microsoft-com:vml" xmlns:wp14="http://schemas.microsoft.com/office/word/2010/wordprocessingDrawing" xmlns:wp="http://schemas.openxmlformats.org/drawingml/2006/wordprocessingDrawing" xmlns:w10="urn:schemas-microsoft-com:office:word" xmlns:w="http://schemas.openxmlformats.org/wordprocessingml/2006/main" xmlns:w14="http://schemas.microsoft.com/office/word/2010/wordml" xmlns:w15="http://schemas.microsoft.com/office/word/2012/wordml" xmlns:w16cid="http://schemas.microsoft.com/office/word/2016/wordml/cid" xmlns:w16se="http://schemas.microsoft.com/office/word/2015/wordml/symex" xmlns:wpg="http://schemas.microsoft.com/office/word/2010/wordprocessingGroup" xmlns:wpi="http://schemas.microsoft.com/office/word/2010/wordprocessingInk" xmlns:wne="http://schemas.microsoft.com/office/word/2006/wordml" xmlns:wps="http://schemas.microsoft.com/office/word/2010/wordprocessingShape" mc:Ignorable="w14 w15 w16se w16cid wp14">

</xml_diff>